<commit_message>
finance class summary ups
</commit_message>
<xml_diff>
--- a/finance/Computational Finance Class Summaries.docx
+++ b/finance/Computational Finance Class Summaries.docx
@@ -2010,10 +2010,133 @@
       <w:r>
         <w:t>The autoregressive model gives us the concept of an autocorrelation, which when we formalize into the autocorrelation function, gives us a tool to analyze the (hidden) patterns of our data. We can take a time series, and view its autocorrelation function. It is useful to see the paper notes images regarding this part.</w:t>
       </w:r>
+    </w:p>
+    <w:p/>
+    <w:p>
+      <w:pPr>
+        <w:pStyle w:val="Heading3"/>
+      </w:pPr>
+      <w:r>
+        <w:t>03 Mar 2020</w:t>
+      </w:r>
+    </w:p>
+    <w:p/>
+    <w:p>
+      <w:r>
+        <w:t>(Note: Only attended half lecture this week, since wanted to take a break and see crowdsourcing. Maybe something I will regret later, but my gut tells me to keep taking finance.)</w:t>
+      </w:r>
+    </w:p>
+    <w:p>
+      <w:pPr>
+        <w:pStyle w:val="Heading4"/>
+      </w:pPr>
+      <w:r>
+        <w:t>We have to consider the question of whether or not the market is “efficient”</w:t>
+      </w:r>
+      <w:r>
+        <w:t xml:space="preserve"> </w:t>
+      </w:r>
+    </w:p>
+    <w:p>
+      <w:r>
+        <w:t>What we mean by this comes from economic theory from way back in the hay days, where the theory suggested that the market is always right (ball don’t lie, markets edition). It suggests that the market is rational, and it is impossible to beat the market in terms of gains/losses, since nothing is obtained at above or under value (what it is is reality, and the market reflects that).</w:t>
+      </w:r>
+    </w:p>
+    <w:p>
+      <w:pPr>
+        <w:pStyle w:val="Heading4"/>
+      </w:pPr>
+      <w:r>
+        <w:t>This framework is separated into three categories: weak, semi, and strong</w:t>
+      </w:r>
+    </w:p>
+    <w:p>
+      <w:r>
+        <w:t xml:space="preserve">Of course, it means how strictly we apply these logics and the framework. </w:t>
+      </w:r>
+    </w:p>
+    <w:p>
+      <w:r>
+        <w:t>Weak suggests that history will not give you additional ability to predict the future, since price is always right. Analysis is inefficient and price is a random walk.</w:t>
+      </w:r>
+    </w:p>
+    <w:p>
+      <w:r>
+        <w:t>Semi suggests that new info is reflected (immediately) in the prices</w:t>
+      </w:r>
+    </w:p>
+    <w:p>
+      <w:r>
+        <w:t>Strong suggests that any new info, whether public or private is immediately reflected in the price.</w:t>
+      </w:r>
+    </w:p>
+    <w:p>
+      <w:pPr>
+        <w:pStyle w:val="Heading4"/>
+      </w:pPr>
+      <w:r>
+        <w:t>There exists lots of counter arguments and frameworks, they are also valid</w:t>
+      </w:r>
+    </w:p>
+    <w:p>
+      <w:r>
+        <w:t>Which begs the question of whether or not we can ever really know what the hell is going on. And the answer is “probably not”.</w:t>
+      </w:r>
+    </w:p>
+    <w:p>
+      <w:pPr>
+        <w:pStyle w:val="Heading4"/>
+      </w:pPr>
+      <w:r>
+        <w:t>Stock Exchanges comes in two flavors: regulated or loosely-regulated</w:t>
+      </w:r>
+    </w:p>
+    <w:p>
+      <w:r>
+        <w:t>We can think about places like the NYSE (New York Stock Exchange, empire state, the big apple, babyyyyy) or LSE (London Stock Exchange, the boys o’er yonder the pond) or Tokyo Stock Exchange (arigathank you).</w:t>
+      </w:r>
+      <w:r>
+        <w:t xml:space="preserve"> These are usually physical places, and are heavily regulated. They have a clearing process (meaning that they frequently check accounts to make sure funds are available, etc...)</w:t>
+      </w:r>
+    </w:p>
+    <w:p>
+      <w:r>
+        <w:t>Electronic trading has become more of a thing, and so the next variety of stock exchanges are more loosely-regulated, and they are called “Over the Counter” stock exchanges. These are typically websites or hosts, and they are less formal and less regulated. There might be a market maker that proposes quotes, and these makers are generally paid for the risk, meaning they have an inventory. Comparatively, these OTCs generally have way less transparency.</w:t>
+      </w:r>
+    </w:p>
+    <w:p>
+      <w:pPr>
+        <w:pStyle w:val="Heading4"/>
+      </w:pPr>
+      <w:r>
+        <w:t>There are different types of Assets</w:t>
+      </w:r>
+    </w:p>
+    <w:p>
+      <w:r>
+        <w:t>Equity – is a share in a company, dividends are periodically paid, and essentially an investment in the company.</w:t>
+      </w:r>
+    </w:p>
+    <w:p>
+      <w:r>
+        <w:t>Bonds – are essentially loans to central banks. They are agreed upon the maturity of the bond and the payout scheme.</w:t>
+      </w:r>
+    </w:p>
+    <w:p>
+      <w:r>
+        <w:t xml:space="preserve">Commodities – can also be bought and traded. But since we don’t want an actual pile of corn, they have a system of trades called “Futures” meaning it suggests that “in X amount of time, you will buy the commodity”. If I understand this correctly, it’s essentially virtualizing the commodities by giving an intent to purchase a commodity and putting down the money (which in the finance world means you essentially own it now) and later on when the price rises/drops you are responsible for that “share” of the crops/commodities. </w:t>
+      </w:r>
+      <w:r>
+        <w:t>I guess maybe you can think stocks except instead of stocks is some pile of commodities somewhere.</w:t>
+      </w:r>
+    </w:p>
+    <w:p>
+      <w:r>
+        <w:t>Currency – these are the backbone of the market, since they are involved in someway in every trade (currency interest rate on exchange). Comes in pairs (BUY SELL) like we mentioned before. The interest rate on exchange will differ, and that’s where a lot of the money needs to be concerned.</w:t>
+      </w:r>
       <w:bookmarkStart w:id="0" w:name="_GoBack"/>
       <w:bookmarkEnd w:id="0"/>
     </w:p>
-    <w:p/>
     <w:sectPr>
       <w:pgSz w:w="12240" w:h="15840"/>
       <w:pgMar w:top="1440" w:right="1440" w:bottom="1440" w:left="1440" w:header="720" w:footer="720" w:gutter="0"/>
@@ -2644,7 +2767,7 @@
     <w:aliases w:val="Normal/Card"/>
     <w:uiPriority w:val="4"/>
     <w:qFormat/>
-    <w:rsid w:val="004179B6"/>
+    <w:rsid w:val="00CE7775"/>
     <w:rPr>
       <w:rFonts w:ascii="Calibri" w:hAnsi="Calibri" w:cs="Calibri"/>
     </w:rPr>
@@ -2656,7 +2779,7 @@
     <w:next w:val="Normal"/>
     <w:link w:val="Heading1Char"/>
     <w:qFormat/>
-    <w:rsid w:val="004179B6"/>
+    <w:rsid w:val="00CE7775"/>
     <w:pPr>
       <w:keepNext/>
       <w:keepLines/>
@@ -2687,7 +2810,7 @@
     <w:uiPriority w:val="1"/>
     <w:unhideWhenUsed/>
     <w:qFormat/>
-    <w:rsid w:val="004179B6"/>
+    <w:rsid w:val="00CE7775"/>
     <w:pPr>
       <w:keepNext/>
       <w:keepLines/>
@@ -2713,7 +2836,7 @@
     <w:uiPriority w:val="2"/>
     <w:unhideWhenUsed/>
     <w:qFormat/>
-    <w:rsid w:val="004179B6"/>
+    <w:rsid w:val="00CE7775"/>
     <w:pPr>
       <w:keepNext/>
       <w:keepLines/>
@@ -2739,7 +2862,7 @@
     <w:uiPriority w:val="3"/>
     <w:unhideWhenUsed/>
     <w:qFormat/>
-    <w:rsid w:val="004179B6"/>
+    <w:rsid w:val="00CE7775"/>
     <w:pPr>
       <w:keepNext/>
       <w:keepLines/>
@@ -2758,7 +2881,7 @@
     <w:uiPriority w:val="1"/>
     <w:semiHidden/>
     <w:unhideWhenUsed/>
-    <w:rsid w:val="004179B6"/>
+    <w:rsid w:val="00CE7775"/>
   </w:style>
   <w:style w:type="table" w:default="1" w:styleId="TableNormal">
     <w:name w:val="Normal Table"/>
@@ -2780,14 +2903,14 @@
     <w:uiPriority w:val="99"/>
     <w:semiHidden/>
     <w:unhideWhenUsed/>
-    <w:rsid w:val="004179B6"/>
+    <w:rsid w:val="00CE7775"/>
   </w:style>
   <w:style w:type="character" w:customStyle="1" w:styleId="Heading1Char">
     <w:name w:val="Heading 1 Char"/>
     <w:aliases w:val="Pocket Char"/>
     <w:basedOn w:val="DefaultParagraphFont"/>
     <w:link w:val="Heading1"/>
-    <w:rsid w:val="004179B6"/>
+    <w:rsid w:val="00CE7775"/>
     <w:rPr>
       <w:rFonts w:ascii="Calibri" w:eastAsiaTheme="majorEastAsia" w:hAnsi="Calibri" w:cstheme="majorBidi"/>
       <w:b/>
@@ -2801,7 +2924,7 @@
     <w:basedOn w:val="DefaultParagraphFont"/>
     <w:link w:val="Heading2"/>
     <w:uiPriority w:val="1"/>
-    <w:rsid w:val="004179B6"/>
+    <w:rsid w:val="00CE7775"/>
     <w:rPr>
       <w:rFonts w:ascii="Calibri" w:eastAsiaTheme="majorEastAsia" w:hAnsi="Calibri" w:cstheme="majorBidi"/>
       <w:b/>
@@ -2816,7 +2939,7 @@
     <w:basedOn w:val="DefaultParagraphFont"/>
     <w:link w:val="Heading3"/>
     <w:uiPriority w:val="2"/>
-    <w:rsid w:val="004179B6"/>
+    <w:rsid w:val="00CE7775"/>
     <w:rPr>
       <w:rFonts w:ascii="Calibri" w:eastAsiaTheme="majorEastAsia" w:hAnsi="Calibri" w:cstheme="majorBidi"/>
       <w:b/>
@@ -2831,7 +2954,7 @@
     <w:basedOn w:val="DefaultParagraphFont"/>
     <w:link w:val="Heading4"/>
     <w:uiPriority w:val="3"/>
-    <w:rsid w:val="004179B6"/>
+    <w:rsid w:val="00CE7775"/>
     <w:rPr>
       <w:rFonts w:ascii="Calibri" w:eastAsiaTheme="majorEastAsia" w:hAnsi="Calibri" w:cstheme="majorBidi"/>
       <w:b/>
@@ -2844,7 +2967,7 @@
     <w:basedOn w:val="DefaultParagraphFont"/>
     <w:uiPriority w:val="7"/>
     <w:qFormat/>
-    <w:rsid w:val="004179B6"/>
+    <w:rsid w:val="00CE7775"/>
     <w:rPr>
       <w:rFonts w:ascii="Calibri" w:hAnsi="Calibri" w:cs="Calibri"/>
       <w:b/>
@@ -2861,7 +2984,7 @@
     <w:basedOn w:val="DefaultParagraphFont"/>
     <w:uiPriority w:val="5"/>
     <w:qFormat/>
-    <w:rsid w:val="004179B6"/>
+    <w:rsid w:val="00CE7775"/>
     <w:rPr>
       <w:b/>
       <w:bCs/>
@@ -2875,7 +2998,7 @@
     <w:basedOn w:val="DefaultParagraphFont"/>
     <w:uiPriority w:val="6"/>
     <w:qFormat/>
-    <w:rsid w:val="004179B6"/>
+    <w:rsid w:val="00CE7775"/>
     <w:rPr>
       <w:b w:val="0"/>
       <w:sz w:val="22"/>
@@ -2888,7 +3011,7 @@
     <w:uiPriority w:val="99"/>
     <w:semiHidden/>
     <w:unhideWhenUsed/>
-    <w:rsid w:val="004179B6"/>
+    <w:rsid w:val="00CE7775"/>
     <w:rPr>
       <w:color w:val="auto"/>
       <w:u w:val="none"/>
@@ -2900,7 +3023,7 @@
     <w:uiPriority w:val="99"/>
     <w:semiHidden/>
     <w:unhideWhenUsed/>
-    <w:rsid w:val="004179B6"/>
+    <w:rsid w:val="00CE7775"/>
     <w:rPr>
       <w:color w:val="auto"/>
       <w:u w:val="none"/>
@@ -3185,7 +3308,7 @@
 </file>
 
 <file path=customXml/itemProps1.xml><?xml version="1.0" encoding="utf-8"?>
-<ds:datastoreItem xmlns:ds="http://schemas.openxmlformats.org/officeDocument/2006/customXml" ds:itemID="{C9DDD0A1-0EF2-4E29-95A0-B1366828D955}">
+<ds:datastoreItem xmlns:ds="http://schemas.openxmlformats.org/officeDocument/2006/customXml" ds:itemID="{C20B0F75-D449-4AD9-93A4-F74CC8DC38E9}">
   <ds:schemaRefs>
     <ds:schemaRef ds:uri="http://schemas.openxmlformats.org/officeDocument/2006/bibliography"/>
   </ds:schemaRefs>

</xml_diff>

<commit_message>
finance 14 mar class summary ups
</commit_message>
<xml_diff>
--- a/finance/Computational Finance Class Summaries.docx
+++ b/finance/Computational Finance Class Summaries.docx
@@ -410,7 +410,15 @@
         </w:rPr>
       </w:pPr>
       <w:r>
-        <w:t xml:space="preserve">Returns over multiple time steps are a product rather than a sum, and this could be demonstrated with an example over 4 time steps, where </w:t>
+        <w:t xml:space="preserve">Returns over multiple time steps are a product rather than a sum, and this could be demonstrated with an example over </w:t>
+      </w:r>
+      <w:proofErr w:type="gramStart"/>
+      <w:r>
+        <w:t>4 time</w:t>
+      </w:r>
+      <w:proofErr w:type="gramEnd"/>
+      <w:r>
+        <w:t xml:space="preserve"> steps, where </w:t>
       </w:r>
       <m:oMath>
         <m:r>
@@ -1706,7 +1714,21 @@
         <w:rPr>
           <w:rFonts w:eastAsiaTheme="minorEastAsia"/>
         </w:rPr>
-        <w:t xml:space="preserve">Note that in the market, there is not a singular price for any given item, but rather a ASK and a BID price. Meaning that BUY and SELL prices are marked differently. The difference between the ASK and BID price is called the </w:t>
+        <w:t xml:space="preserve">Note that in the market, there is not a singular price for any given item, but rather </w:t>
+      </w:r>
+      <w:proofErr w:type="gramStart"/>
+      <w:r>
+        <w:rPr>
+          <w:rFonts w:eastAsiaTheme="minorEastAsia"/>
+        </w:rPr>
+        <w:t>a</w:t>
+      </w:r>
+      <w:proofErr w:type="gramEnd"/>
+      <w:r>
+        <w:rPr>
+          <w:rFonts w:eastAsiaTheme="minorEastAsia"/>
+        </w:rPr>
+        <w:t xml:space="preserve"> ASK and a BID price. Meaning that BUY and SELL prices are marked differently. The difference between the ASK and BID price is called the </w:t>
       </w:r>
       <w:r>
         <w:rPr>
@@ -1784,7 +1806,15 @@
     </w:p>
     <w:p>
       <w:r>
-        <w:t>This means that we fix properties about the time series. The two conditions for our stationary property is:</w:t>
+        <w:t xml:space="preserve">This means that we fix properties about the time series. The two conditions for our stationary property </w:t>
+      </w:r>
+      <w:proofErr w:type="gramStart"/>
+      <w:r>
+        <w:t>is</w:t>
+      </w:r>
+      <w:proofErr w:type="gramEnd"/>
+      <w:r>
+        <w:t>:</w:t>
       </w:r>
     </w:p>
     <w:p>
@@ -1960,7 +1990,21 @@
         <w:rPr>
           <w:rFonts w:eastAsiaTheme="minorEastAsia"/>
         </w:rPr>
-        <w:t>One of the very good examples that highlight this type of “fixing” or stationary property is to look at a time series with a upwards trend:</w:t>
+        <w:t xml:space="preserve">One of the very good examples that highlight this type of “fixing” or stationary property is to look at a time series with </w:t>
+      </w:r>
+      <w:proofErr w:type="gramStart"/>
+      <w:r>
+        <w:rPr>
+          <w:rFonts w:eastAsiaTheme="minorEastAsia"/>
+        </w:rPr>
+        <w:t>a</w:t>
+      </w:r>
+      <w:proofErr w:type="gramEnd"/>
+      <w:r>
+        <w:rPr>
+          <w:rFonts w:eastAsiaTheme="minorEastAsia"/>
+        </w:rPr>
+        <w:t xml:space="preserve"> upwards trend:</w:t>
       </w:r>
     </w:p>
     <w:p>
@@ -2133,10 +2177,1259 @@
     <w:p>
       <w:r>
         <w:t>Currency – these are the backbone of the market, since they are involved in someway in every trade (currency interest rate on exchange). Comes in pairs (BUY SELL) like we mentioned before. The interest rate on exchange will differ, and that’s where a lot of the money needs to be concerned.</w:t>
+      </w:r>
+    </w:p>
+    <w:p/>
+    <w:p>
+      <w:pPr>
+        <w:pStyle w:val="Heading3"/>
+      </w:pPr>
+      <w:r>
+        <w:t>10 Mar 2020</w:t>
+      </w:r>
+    </w:p>
+    <w:p/>
+    <w:p>
+      <w:pPr>
+        <w:pStyle w:val="Heading4"/>
+      </w:pPr>
+      <w:r>
+        <w:t>Reality makes it hard to think about data in equidistant, continuous, time</w:t>
+      </w:r>
+    </w:p>
+    <w:p>
+      <w:proofErr w:type="gramStart"/>
+      <w:r>
+        <w:t>Therefore</w:t>
+      </w:r>
+      <w:proofErr w:type="gramEnd"/>
+      <w:r>
+        <w:t xml:space="preserve"> we have to have some way to discretize them, since prices can jump, spreads can shift, etc. In essence, we have to take a continuous line and discretize them in some way (check the notes diagram).</w:t>
+      </w:r>
+    </w:p>
+    <w:p>
+      <w:r>
+        <w:t>We can also interpolate from discretized data, but know that in doing so we are making some strong assumptions regarding the data. Our goal is to smooth the time series, and there are some methods to achieve that.</w:t>
+      </w:r>
+    </w:p>
+    <w:p>
+      <w:pPr>
+        <w:pStyle w:val="Heading4"/>
+      </w:pPr>
+      <w:r>
+        <w:t>Moving Average (MA) is a technique for smoothing averages</w:t>
+      </w:r>
+    </w:p>
+    <w:p>
+      <w:pPr>
+        <w:rPr>
+          <w:rFonts w:eastAsiaTheme="minorEastAsia"/>
+        </w:rPr>
+      </w:pPr>
+      <w:r>
+        <w:t xml:space="preserve">Imagine </w:t>
+      </w:r>
+      <m:oMath>
+        <m:r>
+          <w:rPr>
+            <w:rFonts w:ascii="Cambria Math" w:hAnsi="Cambria Math"/>
+          </w:rPr>
+          <m:t>z=</m:t>
+        </m:r>
+        <m:d>
+          <m:dPr>
+            <m:begChr m:val="{"/>
+            <m:endChr m:val="}"/>
+            <m:ctrlPr>
+              <w:rPr>
+                <w:rFonts w:ascii="Cambria Math" w:hAnsi="Cambria Math"/>
+                <w:i/>
+              </w:rPr>
+            </m:ctrlPr>
+          </m:dPr>
+          <m:e>
+            <m:r>
+              <w:rPr>
+                <w:rFonts w:ascii="Cambria Math" w:hAnsi="Cambria Math"/>
+              </w:rPr>
+              <m:t>1, 1.1, 1.2, 1.3,  1.1, …</m:t>
+            </m:r>
+          </m:e>
+        </m:d>
+      </m:oMath>
+      <w:r>
+        <w:rPr>
+          <w:rFonts w:eastAsiaTheme="minorEastAsia"/>
+        </w:rPr>
+        <w:t xml:space="preserve"> of </w:t>
+      </w:r>
+      <m:oMath>
+        <m:r>
+          <w:rPr>
+            <w:rFonts w:ascii="Cambria Math" w:eastAsiaTheme="minorEastAsia" w:hAnsi="Cambria Math"/>
+          </w:rPr>
+          <m:t>n</m:t>
+        </m:r>
+      </m:oMath>
+      <w:r>
+        <w:rPr>
+          <w:rFonts w:eastAsiaTheme="minorEastAsia"/>
+        </w:rPr>
+        <w:t xml:space="preserve"> values. The moving average can be formalized as following:</w:t>
+      </w:r>
+    </w:p>
+    <w:p>
+      <m:oMathPara>
+        <m:oMath>
+          <m:r>
+            <w:rPr>
+              <w:rFonts w:ascii="Cambria Math" w:hAnsi="Cambria Math"/>
+            </w:rPr>
+            <m:t>MA</m:t>
+          </m:r>
+          <m:d>
+            <m:dPr>
+              <m:ctrlPr>
+                <w:rPr>
+                  <w:rFonts w:ascii="Cambria Math" w:hAnsi="Cambria Math"/>
+                  <w:i/>
+                </w:rPr>
+              </m:ctrlPr>
+            </m:dPr>
+            <m:e>
+              <m:r>
+                <w:rPr>
+                  <w:rFonts w:ascii="Cambria Math" w:hAnsi="Cambria Math"/>
+                </w:rPr>
+                <m:t>t</m:t>
+              </m:r>
+            </m:e>
+          </m:d>
+          <m:r>
+            <w:rPr>
+              <w:rFonts w:ascii="Cambria Math" w:hAnsi="Cambria Math"/>
+            </w:rPr>
+            <m:t xml:space="preserve">= </m:t>
+          </m:r>
+          <m:f>
+            <m:fPr>
+              <m:ctrlPr>
+                <w:rPr>
+                  <w:rFonts w:ascii="Cambria Math" w:hAnsi="Cambria Math"/>
+                  <w:i/>
+                </w:rPr>
+              </m:ctrlPr>
+            </m:fPr>
+            <m:num>
+              <m:sSub>
+                <m:sSubPr>
+                  <m:ctrlPr>
+                    <w:rPr>
+                      <w:rFonts w:ascii="Cambria Math" w:hAnsi="Cambria Math"/>
+                      <w:i/>
+                    </w:rPr>
+                  </m:ctrlPr>
+                </m:sSubPr>
+                <m:e>
+                  <m:r>
+                    <w:rPr>
+                      <w:rFonts w:ascii="Cambria Math" w:hAnsi="Cambria Math"/>
+                    </w:rPr>
+                    <m:t>z</m:t>
+                  </m:r>
+                </m:e>
+                <m:sub>
+                  <m:r>
+                    <w:rPr>
+                      <w:rFonts w:ascii="Cambria Math" w:hAnsi="Cambria Math"/>
+                    </w:rPr>
+                    <m:t>t-n+1</m:t>
+                  </m:r>
+                </m:sub>
+              </m:sSub>
+              <m:r>
+                <w:rPr>
+                  <w:rFonts w:ascii="Cambria Math" w:hAnsi="Cambria Math"/>
+                </w:rPr>
+                <m:t xml:space="preserve">+ </m:t>
+              </m:r>
+              <m:sSub>
+                <m:sSubPr>
+                  <m:ctrlPr>
+                    <w:rPr>
+                      <w:rFonts w:ascii="Cambria Math" w:hAnsi="Cambria Math"/>
+                      <w:i/>
+                    </w:rPr>
+                  </m:ctrlPr>
+                </m:sSubPr>
+                <m:e>
+                  <m:r>
+                    <w:rPr>
+                      <w:rFonts w:ascii="Cambria Math" w:hAnsi="Cambria Math"/>
+                    </w:rPr>
+                    <m:t>z</m:t>
+                  </m:r>
+                </m:e>
+                <m:sub>
+                  <m:r>
+                    <w:rPr>
+                      <w:rFonts w:ascii="Cambria Math" w:hAnsi="Cambria Math"/>
+                    </w:rPr>
+                    <m:t>t-n+2</m:t>
+                  </m:r>
+                </m:sub>
+              </m:sSub>
+              <m:r>
+                <w:rPr>
+                  <w:rFonts w:ascii="Cambria Math" w:hAnsi="Cambria Math"/>
+                </w:rPr>
+                <m:t xml:space="preserve">+…+ </m:t>
+              </m:r>
+              <m:sSub>
+                <m:sSubPr>
+                  <m:ctrlPr>
+                    <w:rPr>
+                      <w:rFonts w:ascii="Cambria Math" w:hAnsi="Cambria Math"/>
+                      <w:i/>
+                    </w:rPr>
+                  </m:ctrlPr>
+                </m:sSubPr>
+                <m:e>
+                  <m:r>
+                    <w:rPr>
+                      <w:rFonts w:ascii="Cambria Math" w:hAnsi="Cambria Math"/>
+                    </w:rPr>
+                    <m:t>z</m:t>
+                  </m:r>
+                </m:e>
+                <m:sub>
+                  <m:r>
+                    <w:rPr>
+                      <w:rFonts w:ascii="Cambria Math" w:hAnsi="Cambria Math"/>
+                    </w:rPr>
+                    <m:t>t</m:t>
+                  </m:r>
+                </m:sub>
+              </m:sSub>
+            </m:num>
+            <m:den>
+              <m:r>
+                <w:rPr>
+                  <w:rFonts w:ascii="Cambria Math" w:hAnsi="Cambria Math"/>
+                </w:rPr>
+                <m:t>n</m:t>
+              </m:r>
+            </m:den>
+          </m:f>
+        </m:oMath>
+      </m:oMathPara>
+    </w:p>
+    <w:p>
+      <w:proofErr w:type="gramStart"/>
+      <w:r>
+        <w:t>So</w:t>
+      </w:r>
+      <w:proofErr w:type="gramEnd"/>
+      <w:r>
+        <w:t xml:space="preserve"> it is quite literally an average, but of course “moving” in the sense that it is not an average of all the data, it is an average of a snapshot. We can think about it as a “local mean” of an image using block sizes if we wanted to make a relation to some of our other classes.</w:t>
+      </w:r>
+    </w:p>
+    <w:p>
+      <w:r>
+        <w:t>Notice that because of the way we define this MA, it is sensitive to lag, but also more importantly, it is sensitive to the loss of outliers from the current moving average. Since we want our MA to change or “react” (as professor depuis says) to the incoming data (even if it is an outlier of sorts), but once that data leaves the moving average, we don’t really want our MA to spike to react to something leaving. Therefore, we can introduce a Weighted Moving Average (as all things are).</w:t>
+      </w:r>
+    </w:p>
+    <w:p>
+      <w:pPr>
+        <w:pStyle w:val="Heading4"/>
+      </w:pPr>
+      <w:r>
+        <w:t>The Weighted Moving Average solves the problem of older data spikes</w:t>
+      </w:r>
+    </w:p>
+    <w:p>
+      <w:r>
+        <w:t>It is defined as:</w:t>
+      </w:r>
+    </w:p>
+    <w:p>
+      <w:pPr>
+        <w:rPr>
+          <w:rFonts w:eastAsiaTheme="minorEastAsia"/>
+        </w:rPr>
+      </w:pPr>
+      <m:oMathPara>
+        <m:oMath>
+          <m:r>
+            <w:rPr>
+              <w:rFonts w:ascii="Cambria Math" w:hAnsi="Cambria Math"/>
+            </w:rPr>
+            <m:t>WMA</m:t>
+          </m:r>
+          <m:d>
+            <m:dPr>
+              <m:ctrlPr>
+                <w:rPr>
+                  <w:rFonts w:ascii="Cambria Math" w:hAnsi="Cambria Math"/>
+                  <w:i/>
+                </w:rPr>
+              </m:ctrlPr>
+            </m:dPr>
+            <m:e>
+              <m:r>
+                <w:rPr>
+                  <w:rFonts w:ascii="Cambria Math" w:hAnsi="Cambria Math"/>
+                </w:rPr>
+                <m:t>t</m:t>
+              </m:r>
+            </m:e>
+          </m:d>
+          <m:r>
+            <w:rPr>
+              <w:rFonts w:ascii="Cambria Math" w:hAnsi="Cambria Math"/>
+            </w:rPr>
+            <m:t xml:space="preserve">= </m:t>
+          </m:r>
+          <m:f>
+            <m:fPr>
+              <m:ctrlPr>
+                <w:rPr>
+                  <w:rFonts w:ascii="Cambria Math" w:hAnsi="Cambria Math"/>
+                  <w:i/>
+                </w:rPr>
+              </m:ctrlPr>
+            </m:fPr>
+            <m:num>
+              <m:sSub>
+                <m:sSubPr>
+                  <m:ctrlPr>
+                    <w:rPr>
+                      <w:rFonts w:ascii="Cambria Math" w:hAnsi="Cambria Math"/>
+                      <w:i/>
+                    </w:rPr>
+                  </m:ctrlPr>
+                </m:sSubPr>
+                <m:e>
+                  <m:r>
+                    <w:rPr>
+                      <w:rFonts w:ascii="Cambria Math" w:hAnsi="Cambria Math"/>
+                    </w:rPr>
+                    <m:t>1*z</m:t>
+                  </m:r>
+                </m:e>
+                <m:sub>
+                  <m:r>
+                    <w:rPr>
+                      <w:rFonts w:ascii="Cambria Math" w:hAnsi="Cambria Math"/>
+                    </w:rPr>
+                    <m:t>t-n+1</m:t>
+                  </m:r>
+                </m:sub>
+              </m:sSub>
+              <m:r>
+                <w:rPr>
+                  <w:rFonts w:ascii="Cambria Math" w:hAnsi="Cambria Math"/>
+                </w:rPr>
+                <m:t>+2*</m:t>
+              </m:r>
+              <m:sSub>
+                <m:sSubPr>
+                  <m:ctrlPr>
+                    <w:rPr>
+                      <w:rFonts w:ascii="Cambria Math" w:hAnsi="Cambria Math"/>
+                      <w:i/>
+                    </w:rPr>
+                  </m:ctrlPr>
+                </m:sSubPr>
+                <m:e>
+                  <m:r>
+                    <w:rPr>
+                      <w:rFonts w:ascii="Cambria Math" w:hAnsi="Cambria Math"/>
+                    </w:rPr>
+                    <m:t>z</m:t>
+                  </m:r>
+                </m:e>
+                <m:sub>
+                  <m:r>
+                    <w:rPr>
+                      <w:rFonts w:ascii="Cambria Math" w:hAnsi="Cambria Math"/>
+                    </w:rPr>
+                    <m:t>t-n+2</m:t>
+                  </m:r>
+                </m:sub>
+              </m:sSub>
+              <m:r>
+                <w:rPr>
+                  <w:rFonts w:ascii="Cambria Math" w:hAnsi="Cambria Math"/>
+                </w:rPr>
+                <m:t>+…+</m:t>
+              </m:r>
+              <m:sSub>
+                <m:sSubPr>
+                  <m:ctrlPr>
+                    <w:rPr>
+                      <w:rFonts w:ascii="Cambria Math" w:hAnsi="Cambria Math"/>
+                      <w:i/>
+                    </w:rPr>
+                  </m:ctrlPr>
+                </m:sSubPr>
+                <m:e>
+                  <m:r>
+                    <w:rPr>
+                      <w:rFonts w:ascii="Cambria Math" w:hAnsi="Cambria Math"/>
+                    </w:rPr>
+                    <m:t>n*z</m:t>
+                  </m:r>
+                </m:e>
+                <m:sub>
+                  <m:r>
+                    <w:rPr>
+                      <w:rFonts w:ascii="Cambria Math" w:hAnsi="Cambria Math"/>
+                    </w:rPr>
+                    <m:t>t</m:t>
+                  </m:r>
+                </m:sub>
+              </m:sSub>
+            </m:num>
+            <m:den>
+              <m:r>
+                <w:rPr>
+                  <w:rFonts w:ascii="Cambria Math" w:hAnsi="Cambria Math"/>
+                </w:rPr>
+                <m:t>n+</m:t>
+              </m:r>
+              <m:d>
+                <m:dPr>
+                  <m:ctrlPr>
+                    <w:rPr>
+                      <w:rFonts w:ascii="Cambria Math" w:hAnsi="Cambria Math"/>
+                      <w:i/>
+                    </w:rPr>
+                  </m:ctrlPr>
+                </m:dPr>
+                <m:e>
+                  <m:r>
+                    <w:rPr>
+                      <w:rFonts w:ascii="Cambria Math" w:hAnsi="Cambria Math"/>
+                    </w:rPr>
+                    <m:t>n-1</m:t>
+                  </m:r>
+                </m:e>
+              </m:d>
+              <m:r>
+                <w:rPr>
+                  <w:rFonts w:ascii="Cambria Math" w:hAnsi="Cambria Math"/>
+                </w:rPr>
+                <m:t>+</m:t>
+              </m:r>
+              <m:d>
+                <m:dPr>
+                  <m:ctrlPr>
+                    <w:rPr>
+                      <w:rFonts w:ascii="Cambria Math" w:hAnsi="Cambria Math"/>
+                      <w:i/>
+                    </w:rPr>
+                  </m:ctrlPr>
+                </m:dPr>
+                <m:e>
+                  <m:r>
+                    <w:rPr>
+                      <w:rFonts w:ascii="Cambria Math" w:hAnsi="Cambria Math"/>
+                    </w:rPr>
+                    <m:t>n-2</m:t>
+                  </m:r>
+                </m:e>
+              </m:d>
+              <m:r>
+                <w:rPr>
+                  <w:rFonts w:ascii="Cambria Math" w:hAnsi="Cambria Math"/>
+                </w:rPr>
+                <m:t>+…+1</m:t>
+              </m:r>
+            </m:den>
+          </m:f>
+        </m:oMath>
+      </m:oMathPara>
+    </w:p>
+    <w:p>
+      <w:pPr>
+        <w:rPr>
+          <w:rFonts w:eastAsiaTheme="minorEastAsia"/>
+        </w:rPr>
+      </w:pPr>
+      <w:r>
+        <w:rPr>
+          <w:rFonts w:eastAsiaTheme="minorEastAsia"/>
+        </w:rPr>
+        <w:t>However, in practice, the weighting doesn’t really practically give us what we want, so they take the idea and reformat it to be an exponential moving average.</w:t>
+      </w:r>
+    </w:p>
+    <w:p>
+      <w:pPr>
+        <w:pStyle w:val="Heading4"/>
+      </w:pPr>
+      <w:r>
+        <w:t>The Exponential Moving Average is like the weighted moving average, but it is more practical</w:t>
+      </w:r>
+    </w:p>
+    <w:p>
+      <w:r>
+        <w:t>It is defined:</w:t>
+      </w:r>
+    </w:p>
+    <w:p>
+      <w:pPr>
+        <w:rPr>
+          <w:rFonts w:eastAsiaTheme="minorEastAsia"/>
+        </w:rPr>
+      </w:pPr>
+      <m:oMathPara>
+        <m:oMath>
+          <m:r>
+            <w:rPr>
+              <w:rFonts w:ascii="Cambria Math" w:hAnsi="Cambria Math"/>
+            </w:rPr>
+            <m:t>EMA</m:t>
+          </m:r>
+          <m:d>
+            <m:dPr>
+              <m:ctrlPr>
+                <w:rPr>
+                  <w:rFonts w:ascii="Cambria Math" w:hAnsi="Cambria Math"/>
+                  <w:i/>
+                </w:rPr>
+              </m:ctrlPr>
+            </m:dPr>
+            <m:e>
+              <m:r>
+                <w:rPr>
+                  <w:rFonts w:ascii="Cambria Math" w:hAnsi="Cambria Math"/>
+                </w:rPr>
+                <m:t>t</m:t>
+              </m:r>
+            </m:e>
+          </m:d>
+          <m:r>
+            <w:rPr>
+              <w:rFonts w:ascii="Cambria Math" w:hAnsi="Cambria Math"/>
+            </w:rPr>
+            <m:t xml:space="preserve">= </m:t>
+          </m:r>
+          <m:f>
+            <m:fPr>
+              <m:ctrlPr>
+                <w:rPr>
+                  <w:rFonts w:ascii="Cambria Math" w:hAnsi="Cambria Math"/>
+                  <w:i/>
+                </w:rPr>
+              </m:ctrlPr>
+            </m:fPr>
+            <m:num>
+              <m:sSub>
+                <m:sSubPr>
+                  <m:ctrlPr>
+                    <w:rPr>
+                      <w:rFonts w:ascii="Cambria Math" w:hAnsi="Cambria Math"/>
+                      <w:i/>
+                    </w:rPr>
+                  </m:ctrlPr>
+                </m:sSubPr>
+                <m:e>
+                  <m:r>
+                    <w:rPr>
+                      <w:rFonts w:ascii="Cambria Math" w:hAnsi="Cambria Math"/>
+                    </w:rPr>
+                    <m:t>z</m:t>
+                  </m:r>
+                </m:e>
+                <m:sub>
+                  <m:r>
+                    <w:rPr>
+                      <w:rFonts w:ascii="Cambria Math" w:hAnsi="Cambria Math"/>
+                    </w:rPr>
+                    <m:t>t</m:t>
+                  </m:r>
+                </m:sub>
+              </m:sSub>
+              <m:r>
+                <w:rPr>
+                  <w:rFonts w:ascii="Cambria Math" w:hAnsi="Cambria Math"/>
+                </w:rPr>
+                <m:t>+</m:t>
+              </m:r>
+              <m:d>
+                <m:dPr>
+                  <m:ctrlPr>
+                    <w:rPr>
+                      <w:rFonts w:ascii="Cambria Math" w:hAnsi="Cambria Math"/>
+                      <w:i/>
+                    </w:rPr>
+                  </m:ctrlPr>
+                </m:dPr>
+                <m:e>
+                  <m:r>
+                    <w:rPr>
+                      <w:rFonts w:ascii="Cambria Math" w:hAnsi="Cambria Math"/>
+                    </w:rPr>
+                    <m:t>1-α</m:t>
+                  </m:r>
+                </m:e>
+              </m:d>
+              <m:sSub>
+                <m:sSubPr>
+                  <m:ctrlPr>
+                    <w:rPr>
+                      <w:rFonts w:ascii="Cambria Math" w:hAnsi="Cambria Math"/>
+                      <w:i/>
+                    </w:rPr>
+                  </m:ctrlPr>
+                </m:sSubPr>
+                <m:e>
+                  <m:r>
+                    <w:rPr>
+                      <w:rFonts w:ascii="Cambria Math" w:hAnsi="Cambria Math"/>
+                    </w:rPr>
+                    <m:t>z</m:t>
+                  </m:r>
+                </m:e>
+                <m:sub>
+                  <m:r>
+                    <w:rPr>
+                      <w:rFonts w:ascii="Cambria Math" w:hAnsi="Cambria Math"/>
+                    </w:rPr>
+                    <m:t>t-1</m:t>
+                  </m:r>
+                </m:sub>
+              </m:sSub>
+              <m:r>
+                <w:rPr>
+                  <w:rFonts w:ascii="Cambria Math" w:hAnsi="Cambria Math"/>
+                </w:rPr>
+                <m:t>+</m:t>
+              </m:r>
+              <m:sSup>
+                <m:sSupPr>
+                  <m:ctrlPr>
+                    <w:rPr>
+                      <w:rFonts w:ascii="Cambria Math" w:hAnsi="Cambria Math"/>
+                      <w:i/>
+                    </w:rPr>
+                  </m:ctrlPr>
+                </m:sSupPr>
+                <m:e>
+                  <m:r>
+                    <w:rPr>
+                      <w:rFonts w:ascii="Cambria Math" w:hAnsi="Cambria Math"/>
+                    </w:rPr>
+                    <m:t>(1-α)</m:t>
+                  </m:r>
+                </m:e>
+                <m:sup>
+                  <m:r>
+                    <w:rPr>
+                      <w:rFonts w:ascii="Cambria Math" w:hAnsi="Cambria Math"/>
+                    </w:rPr>
+                    <m:t>2</m:t>
+                  </m:r>
+                </m:sup>
+              </m:sSup>
+              <m:sSub>
+                <m:sSubPr>
+                  <m:ctrlPr>
+                    <w:rPr>
+                      <w:rFonts w:ascii="Cambria Math" w:hAnsi="Cambria Math"/>
+                      <w:i/>
+                    </w:rPr>
+                  </m:ctrlPr>
+                </m:sSubPr>
+                <m:e>
+                  <m:r>
+                    <w:rPr>
+                      <w:rFonts w:ascii="Cambria Math" w:hAnsi="Cambria Math"/>
+                    </w:rPr>
+                    <m:t>z</m:t>
+                  </m:r>
+                </m:e>
+                <m:sub>
+                  <m:r>
+                    <w:rPr>
+                      <w:rFonts w:ascii="Cambria Math" w:hAnsi="Cambria Math"/>
+                    </w:rPr>
+                    <m:t>t-2</m:t>
+                  </m:r>
+                </m:sub>
+              </m:sSub>
+              <m:r>
+                <w:rPr>
+                  <w:rFonts w:ascii="Cambria Math" w:hAnsi="Cambria Math"/>
+                </w:rPr>
+                <m:t>+…</m:t>
+              </m:r>
+            </m:num>
+            <m:den>
+              <m:r>
+                <w:rPr>
+                  <w:rFonts w:ascii="Cambria Math" w:hAnsi="Cambria Math"/>
+                </w:rPr>
+                <m:t>1+</m:t>
+              </m:r>
+              <m:d>
+                <m:dPr>
+                  <m:ctrlPr>
+                    <w:rPr>
+                      <w:rFonts w:ascii="Cambria Math" w:hAnsi="Cambria Math"/>
+                      <w:i/>
+                    </w:rPr>
+                  </m:ctrlPr>
+                </m:dPr>
+                <m:e>
+                  <m:r>
+                    <w:rPr>
+                      <w:rFonts w:ascii="Cambria Math" w:hAnsi="Cambria Math"/>
+                    </w:rPr>
+                    <m:t>1-α</m:t>
+                  </m:r>
+                </m:e>
+              </m:d>
+              <m:r>
+                <w:rPr>
+                  <w:rFonts w:ascii="Cambria Math" w:hAnsi="Cambria Math"/>
+                </w:rPr>
+                <m:t>+</m:t>
+              </m:r>
+              <m:sSup>
+                <m:sSupPr>
+                  <m:ctrlPr>
+                    <w:rPr>
+                      <w:rFonts w:ascii="Cambria Math" w:hAnsi="Cambria Math"/>
+                      <w:i/>
+                    </w:rPr>
+                  </m:ctrlPr>
+                </m:sSupPr>
+                <m:e>
+                  <m:d>
+                    <m:dPr>
+                      <m:ctrlPr>
+                        <w:rPr>
+                          <w:rFonts w:ascii="Cambria Math" w:hAnsi="Cambria Math"/>
+                          <w:i/>
+                        </w:rPr>
+                      </m:ctrlPr>
+                    </m:dPr>
+                    <m:e>
+                      <m:r>
+                        <w:rPr>
+                          <w:rFonts w:ascii="Cambria Math" w:hAnsi="Cambria Math"/>
+                        </w:rPr>
+                        <m:t>1-α</m:t>
+                      </m:r>
+                    </m:e>
+                  </m:d>
+                </m:e>
+                <m:sup>
+                  <m:r>
+                    <w:rPr>
+                      <w:rFonts w:ascii="Cambria Math" w:hAnsi="Cambria Math"/>
+                    </w:rPr>
+                    <m:t>2</m:t>
+                  </m:r>
+                </m:sup>
+              </m:sSup>
+              <m:r>
+                <w:rPr>
+                  <w:rFonts w:ascii="Cambria Math" w:hAnsi="Cambria Math"/>
+                </w:rPr>
+                <m:t>+…</m:t>
+              </m:r>
+            </m:den>
+          </m:f>
+        </m:oMath>
+      </m:oMathPara>
+    </w:p>
+    <w:p>
+      <w:pPr>
+        <w:rPr>
+          <w:rFonts w:eastAsiaTheme="minorEastAsia"/>
+        </w:rPr>
+      </w:pPr>
+      <w:r>
+        <w:rPr>
+          <w:rFonts w:eastAsiaTheme="minorEastAsia"/>
+        </w:rPr>
+        <w:t xml:space="preserve">We can simplify and ensure that </w:t>
+      </w:r>
+      <m:oMath>
+        <m:r>
+          <w:rPr>
+            <w:rFonts w:ascii="Cambria Math" w:hAnsi="Cambria Math"/>
+          </w:rPr>
+          <m:t>1+</m:t>
+        </m:r>
+        <m:d>
+          <m:dPr>
+            <m:ctrlPr>
+              <w:rPr>
+                <w:rFonts w:ascii="Cambria Math" w:hAnsi="Cambria Math"/>
+                <w:i/>
+              </w:rPr>
+            </m:ctrlPr>
+          </m:dPr>
+          <m:e>
+            <m:r>
+              <w:rPr>
+                <w:rFonts w:ascii="Cambria Math" w:hAnsi="Cambria Math"/>
+              </w:rPr>
+              <m:t>1-α</m:t>
+            </m:r>
+          </m:e>
+        </m:d>
+        <m:r>
+          <w:rPr>
+            <w:rFonts w:ascii="Cambria Math" w:hAnsi="Cambria Math"/>
+          </w:rPr>
+          <m:t>+</m:t>
+        </m:r>
+        <m:sSup>
+          <m:sSupPr>
+            <m:ctrlPr>
+              <w:rPr>
+                <w:rFonts w:ascii="Cambria Math" w:hAnsi="Cambria Math"/>
+                <w:i/>
+              </w:rPr>
+            </m:ctrlPr>
+          </m:sSupPr>
+          <m:e>
+            <m:d>
+              <m:dPr>
+                <m:ctrlPr>
+                  <w:rPr>
+                    <w:rFonts w:ascii="Cambria Math" w:hAnsi="Cambria Math"/>
+                    <w:i/>
+                  </w:rPr>
+                </m:ctrlPr>
+              </m:dPr>
+              <m:e>
+                <m:r>
+                  <w:rPr>
+                    <w:rFonts w:ascii="Cambria Math" w:hAnsi="Cambria Math"/>
+                  </w:rPr>
+                  <m:t>1-α</m:t>
+                </m:r>
+              </m:e>
+            </m:d>
+          </m:e>
+          <m:sup>
+            <m:r>
+              <w:rPr>
+                <w:rFonts w:ascii="Cambria Math" w:hAnsi="Cambria Math"/>
+              </w:rPr>
+              <m:t>2</m:t>
+            </m:r>
+          </m:sup>
+        </m:sSup>
+        <m:r>
+          <w:rPr>
+            <w:rFonts w:ascii="Cambria Math" w:hAnsi="Cambria Math"/>
+          </w:rPr>
+          <m:t>+…</m:t>
+        </m:r>
+        <m:r>
+          <w:rPr>
+            <w:rFonts w:ascii="Cambria Math" w:eastAsiaTheme="minorEastAsia" w:hAnsi="Cambria Math"/>
+          </w:rPr>
+          <m:t xml:space="preserve">= </m:t>
+        </m:r>
+        <m:f>
+          <m:fPr>
+            <m:ctrlPr>
+              <w:rPr>
+                <w:rFonts w:ascii="Cambria Math" w:eastAsiaTheme="minorEastAsia" w:hAnsi="Cambria Math"/>
+                <w:i/>
+              </w:rPr>
+            </m:ctrlPr>
+          </m:fPr>
+          <m:num>
+            <m:r>
+              <w:rPr>
+                <w:rFonts w:ascii="Cambria Math" w:eastAsiaTheme="minorEastAsia" w:hAnsi="Cambria Math"/>
+              </w:rPr>
+              <m:t>1</m:t>
+            </m:r>
+          </m:num>
+          <m:den>
+            <m:r>
+              <w:rPr>
+                <w:rFonts w:ascii="Cambria Math" w:eastAsiaTheme="minorEastAsia" w:hAnsi="Cambria Math"/>
+              </w:rPr>
+              <m:t>α</m:t>
+            </m:r>
+          </m:den>
+        </m:f>
+      </m:oMath>
+      <w:r>
+        <w:rPr>
+          <w:rFonts w:eastAsiaTheme="minorEastAsia"/>
+        </w:rPr>
+        <w:t xml:space="preserve"> Thus we can rewrite </w:t>
+      </w:r>
+      <m:oMath>
+        <m:r>
+          <w:rPr>
+            <w:rFonts w:ascii="Cambria Math" w:eastAsiaTheme="minorEastAsia" w:hAnsi="Cambria Math"/>
+          </w:rPr>
+          <m:t>EMA(t)</m:t>
+        </m:r>
+      </m:oMath>
+      <w:r>
+        <w:rPr>
+          <w:rFonts w:eastAsiaTheme="minorEastAsia"/>
+        </w:rPr>
+        <w:t>:</w:t>
+      </w:r>
+    </w:p>
+    <w:p>
+      <w:pPr>
+        <w:rPr>
+          <w:rFonts w:eastAsiaTheme="minorEastAsia"/>
+        </w:rPr>
+      </w:pPr>
+      <m:oMathPara>
+        <m:oMath>
+          <m:r>
+            <w:rPr>
+              <w:rFonts w:ascii="Cambria Math" w:hAnsi="Cambria Math"/>
+            </w:rPr>
+            <m:t>EMA</m:t>
+          </m:r>
+          <m:d>
+            <m:dPr>
+              <m:ctrlPr>
+                <w:rPr>
+                  <w:rFonts w:ascii="Cambria Math" w:hAnsi="Cambria Math"/>
+                  <w:i/>
+                </w:rPr>
+              </m:ctrlPr>
+            </m:dPr>
+            <m:e>
+              <m:r>
+                <w:rPr>
+                  <w:rFonts w:ascii="Cambria Math" w:hAnsi="Cambria Math"/>
+                </w:rPr>
+                <m:t>t</m:t>
+              </m:r>
+            </m:e>
+          </m:d>
+          <m:r>
+            <w:rPr>
+              <w:rFonts w:ascii="Cambria Math" w:hAnsi="Cambria Math"/>
+            </w:rPr>
+            <m:t>= α*</m:t>
+          </m:r>
+          <m:sSub>
+            <m:sSubPr>
+              <m:ctrlPr>
+                <w:rPr>
+                  <w:rFonts w:ascii="Cambria Math" w:hAnsi="Cambria Math"/>
+                  <w:i/>
+                </w:rPr>
+              </m:ctrlPr>
+            </m:sSubPr>
+            <m:e>
+              <m:r>
+                <w:rPr>
+                  <w:rFonts w:ascii="Cambria Math" w:hAnsi="Cambria Math"/>
+                </w:rPr>
+                <m:t>z</m:t>
+              </m:r>
+            </m:e>
+            <m:sub>
+              <m:r>
+                <w:rPr>
+                  <w:rFonts w:ascii="Cambria Math" w:hAnsi="Cambria Math"/>
+                </w:rPr>
+                <m:t>t</m:t>
+              </m:r>
+            </m:sub>
+          </m:sSub>
+          <m:r>
+            <w:rPr>
+              <w:rFonts w:ascii="Cambria Math" w:hAnsi="Cambria Math"/>
+            </w:rPr>
+            <m:t>+</m:t>
+          </m:r>
+          <m:d>
+            <m:dPr>
+              <m:ctrlPr>
+                <w:rPr>
+                  <w:rFonts w:ascii="Cambria Math" w:hAnsi="Cambria Math"/>
+                  <w:i/>
+                </w:rPr>
+              </m:ctrlPr>
+            </m:dPr>
+            <m:e>
+              <m:r>
+                <w:rPr>
+                  <w:rFonts w:ascii="Cambria Math" w:hAnsi="Cambria Math"/>
+                </w:rPr>
+                <m:t>1-α</m:t>
+              </m:r>
+            </m:e>
+          </m:d>
+          <m:r>
+            <w:rPr>
+              <w:rFonts w:ascii="Cambria Math" w:hAnsi="Cambria Math"/>
+            </w:rPr>
+            <m:t>*EMA(t-1)</m:t>
+          </m:r>
+        </m:oMath>
+      </m:oMathPara>
+    </w:p>
+    <w:p>
+      <w:pPr>
+        <w:rPr>
+          <w:rFonts w:eastAsiaTheme="minorEastAsia"/>
+        </w:rPr>
+      </w:pPr>
+      <w:r>
+        <w:rPr>
+          <w:rFonts w:eastAsiaTheme="minorEastAsia"/>
+        </w:rPr>
+        <w:t>Almost defining it in a recursive way, allowing for simpler calcs by storage methods.</w:t>
+      </w:r>
+    </w:p>
+    <w:p>
+      <w:pPr>
+        <w:rPr>
+          <w:rFonts w:eastAsiaTheme="minorEastAsia"/>
+        </w:rPr>
+      </w:pPr>
+      <w:r>
+        <w:rPr>
+          <w:rFonts w:eastAsiaTheme="minorEastAsia"/>
+        </w:rPr>
+        <w:t>(We can check the paper notes for a small graph showing the graphical behavior of the moving averages)</w:t>
+      </w:r>
+    </w:p>
+    <w:p>
+      <w:pPr>
+        <w:pStyle w:val="Heading4"/>
+      </w:pPr>
+      <w:r>
+        <w:t xml:space="preserve">We can determine </w:t>
+      </w:r>
+      <m:oMath>
+        <m:r>
+          <m:rPr>
+            <m:sty m:val="bi"/>
+          </m:rPr>
+          <w:rPr>
+            <w:rFonts w:ascii="Cambria Math" w:hAnsi="Cambria Math"/>
+          </w:rPr>
+          <m:t>α</m:t>
+        </m:r>
+      </m:oMath>
+      <w:r>
+        <w:t xml:space="preserve"> in some methodology</w:t>
+      </w:r>
+    </w:p>
+    <w:p>
+      <w:pPr>
+        <w:rPr>
+          <w:rFonts w:eastAsiaTheme="minorEastAsia"/>
+        </w:rPr>
+      </w:pPr>
+      <w:r>
+        <w:t xml:space="preserve">- We can choose a time period, and then apply the formula </w:t>
+      </w:r>
+      <m:oMath>
+        <m:r>
+          <w:rPr>
+            <w:rFonts w:ascii="Cambria Math" w:hAnsi="Cambria Math"/>
+          </w:rPr>
+          <m:t xml:space="preserve">α= </m:t>
+        </m:r>
+        <m:f>
+          <m:fPr>
+            <m:ctrlPr>
+              <w:rPr>
+                <w:rFonts w:ascii="Cambria Math" w:hAnsi="Cambria Math"/>
+                <w:i/>
+              </w:rPr>
+            </m:ctrlPr>
+          </m:fPr>
+          <m:num>
+            <m:r>
+              <w:rPr>
+                <w:rFonts w:ascii="Cambria Math" w:hAnsi="Cambria Math"/>
+              </w:rPr>
+              <m:t>2</m:t>
+            </m:r>
+          </m:num>
+          <m:den>
+            <m:r>
+              <w:rPr>
+                <w:rFonts w:ascii="Cambria Math" w:hAnsi="Cambria Math"/>
+              </w:rPr>
+              <m:t>N+1</m:t>
+            </m:r>
+          </m:den>
+        </m:f>
+      </m:oMath>
+      <w:r>
+        <w:rPr>
+          <w:rFonts w:eastAsiaTheme="minorEastAsia"/>
+        </w:rPr>
+        <w:t>, where N is the number of time units. We obtained this from some estimation from the EMA.</w:t>
+      </w:r>
+    </w:p>
+    <w:p>
+      <w:pPr>
+        <w:rPr>
+          <w:rFonts w:eastAsiaTheme="minorEastAsia"/>
+        </w:rPr>
+      </w:pPr>
+      <w:r>
+        <w:rPr>
+          <w:rFonts w:eastAsiaTheme="minorEastAsia"/>
+        </w:rPr>
+        <w:t xml:space="preserve">- Choose the impact value at a time </w:t>
+      </w:r>
+      <m:oMath>
+        <m:r>
+          <w:rPr>
+            <w:rFonts w:ascii="Cambria Math" w:eastAsiaTheme="minorEastAsia" w:hAnsi="Cambria Math"/>
+          </w:rPr>
+          <m:t>t</m:t>
+        </m:r>
+      </m:oMath>
+      <w:r>
+        <w:rPr>
+          <w:rFonts w:eastAsiaTheme="minorEastAsia"/>
+        </w:rPr>
+        <w:t xml:space="preserve">, (say, 1% after </w:t>
+      </w:r>
+      <w:proofErr w:type="gramStart"/>
+      <w:r>
+        <w:rPr>
+          <w:rFonts w:eastAsiaTheme="minorEastAsia"/>
+        </w:rPr>
+        <w:t>100 time</w:t>
+      </w:r>
+      <w:proofErr w:type="gramEnd"/>
+      <w:r>
+        <w:rPr>
+          <w:rFonts w:eastAsiaTheme="minorEastAsia"/>
+        </w:rPr>
+        <w:t xml:space="preserve"> steps) and then calculate some value of </w:t>
+      </w:r>
+      <m:oMath>
+        <m:r>
+          <w:rPr>
+            <w:rFonts w:ascii="Cambria Math" w:eastAsiaTheme="minorEastAsia" w:hAnsi="Cambria Math"/>
+          </w:rPr>
+          <m:t>α</m:t>
+        </m:r>
+      </m:oMath>
+      <w:r>
+        <w:rPr>
+          <w:rFonts w:eastAsiaTheme="minorEastAsia"/>
+        </w:rPr>
+        <w:t xml:space="preserve"> accordingly.</w:t>
+      </w:r>
+    </w:p>
+    <w:p>
+      <w:r>
+        <w:rPr>
+          <w:rFonts w:eastAsiaTheme="minorEastAsia"/>
+        </w:rPr>
+        <w:t>Graphically, this is what we can sort of see regarding the moving averages. We can change and shift the MA to get smoother values, or sharper values, and that will tell us more or less about what we want to know.</w:t>
+      </w:r>
+      <w:r>
+        <w:rPr>
+          <w:rFonts w:eastAsiaTheme="minorEastAsia"/>
+        </w:rPr>
+        <w:t xml:space="preserve"> The main idea here is that it is of course, always a trade off of sorts.</w:t>
+      </w:r>
+    </w:p>
+    <w:p>
+      <w:r>
+        <w:rPr>
+          <w:noProof/>
+        </w:rPr>
+        <w:drawing>
+          <wp:inline distT="0" distB="0" distL="0" distR="0" wp14:anchorId="2AB01495" wp14:editId="07245CA1">
+            <wp:extent cx="5009586" cy="3625216"/>
+            <wp:effectExtent l="0" t="0" r="635" b="0"/>
+            <wp:docPr id="1" name="Picture 1"/>
+            <wp:cNvGraphicFramePr>
+              <a:graphicFrameLocks xmlns:a="http://schemas.openxmlformats.org/drawingml/2006/main" noChangeAspect="1"/>
+            </wp:cNvGraphicFramePr>
+            <a:graphic xmlns:a="http://schemas.openxmlformats.org/drawingml/2006/main">
+              <a:graphicData uri="http://schemas.openxmlformats.org/drawingml/2006/picture">
+                <pic:pic xmlns:pic="http://schemas.openxmlformats.org/drawingml/2006/picture">
+                  <pic:nvPicPr>
+                    <pic:cNvPr id="1" name=""/>
+                    <pic:cNvPicPr/>
+                  </pic:nvPicPr>
+                  <pic:blipFill>
+                    <a:blip r:embed="rId6"/>
+                    <a:stretch>
+                      <a:fillRect/>
+                    </a:stretch>
+                  </pic:blipFill>
+                  <pic:spPr>
+                    <a:xfrm>
+                      <a:off x="0" y="0"/>
+                      <a:ext cx="5041488" cy="3648302"/>
+                    </a:xfrm>
+                    <a:prstGeom prst="rect">
+                      <a:avLst/>
+                    </a:prstGeom>
+                  </pic:spPr>
+                </pic:pic>
+              </a:graphicData>
+            </a:graphic>
+          </wp:inline>
+        </w:drawing>
+      </w:r>
+    </w:p>
+    <w:p>
+      <w:r>
+        <w:t>(we skip some next stuff that doesn’t really make that much sense to us quite yet... check the paper notes before intrinsic time and after the graph)</w:t>
+      </w:r>
+    </w:p>
+    <w:p>
+      <w:pPr>
+        <w:pStyle w:val="Heading4"/>
+      </w:pPr>
+      <w:r>
+        <w:t>Intrinsic Time: what if time is not time-based but event-based?</w:t>
+      </w:r>
+    </w:p>
+    <w:p>
+      <w:r>
+        <w:t xml:space="preserve">We can consider a margin or scale (say 1%) and then we follow changes in the price, and see if any changes in the price reflect greater than this margin. If it does, we consider it </w:t>
+      </w:r>
+      <w:r>
+        <w:t>an event worthy of basing our time on.</w:t>
+      </w:r>
+    </w:p>
+    <w:p>
+      <w:r>
+        <w:t>This is important since physical time could in certain cases “miss” big spikes and events because of the natural of how they are recorded.</w:t>
+      </w:r>
+    </w:p>
+    <w:p>
+      <w:r>
+        <w:t>Some important factors for us: directional change, and overshoot. Directional change just means that the direction (up or down) changed, which is an important event for us. Additionally, we expect values to rise and drop, rise and drop, we don’t expect multiple rises or drops in succession really, and so when it occurs, we call this the “overshoot.” And looking at it could tell us some things about the state of the market.</w:t>
       </w:r>
       <w:bookmarkStart w:id="0" w:name="_GoBack"/>
       <w:bookmarkEnd w:id="0"/>
     </w:p>
+    <w:p/>
+    <w:p/>
+    <w:p/>
+    <w:p/>
     <w:sectPr>
       <w:pgSz w:w="12240" w:h="15840"/>
       <w:pgMar w:top="1440" w:right="1440" w:bottom="1440" w:left="1440" w:header="720" w:footer="720" w:gutter="0"/>
@@ -2767,7 +4060,7 @@
     <w:aliases w:val="Normal/Card"/>
     <w:uiPriority w:val="4"/>
     <w:qFormat/>
-    <w:rsid w:val="00CE7775"/>
+    <w:rsid w:val="00E17775"/>
     <w:rPr>
       <w:rFonts w:ascii="Calibri" w:hAnsi="Calibri" w:cs="Calibri"/>
     </w:rPr>
@@ -2779,7 +4072,7 @@
     <w:next w:val="Normal"/>
     <w:link w:val="Heading1Char"/>
     <w:qFormat/>
-    <w:rsid w:val="00CE7775"/>
+    <w:rsid w:val="00E17775"/>
     <w:pPr>
       <w:keepNext/>
       <w:keepLines/>
@@ -2810,7 +4103,7 @@
     <w:uiPriority w:val="1"/>
     <w:unhideWhenUsed/>
     <w:qFormat/>
-    <w:rsid w:val="00CE7775"/>
+    <w:rsid w:val="00E17775"/>
     <w:pPr>
       <w:keepNext/>
       <w:keepLines/>
@@ -2836,7 +4129,7 @@
     <w:uiPriority w:val="2"/>
     <w:unhideWhenUsed/>
     <w:qFormat/>
-    <w:rsid w:val="00CE7775"/>
+    <w:rsid w:val="00E17775"/>
     <w:pPr>
       <w:keepNext/>
       <w:keepLines/>
@@ -2862,7 +4155,7 @@
     <w:uiPriority w:val="3"/>
     <w:unhideWhenUsed/>
     <w:qFormat/>
-    <w:rsid w:val="00CE7775"/>
+    <w:rsid w:val="00E17775"/>
     <w:pPr>
       <w:keepNext/>
       <w:keepLines/>
@@ -2881,7 +4174,7 @@
     <w:uiPriority w:val="1"/>
     <w:semiHidden/>
     <w:unhideWhenUsed/>
-    <w:rsid w:val="00CE7775"/>
+    <w:rsid w:val="00E17775"/>
   </w:style>
   <w:style w:type="table" w:default="1" w:styleId="TableNormal">
     <w:name w:val="Normal Table"/>
@@ -2903,14 +4196,14 @@
     <w:uiPriority w:val="99"/>
     <w:semiHidden/>
     <w:unhideWhenUsed/>
-    <w:rsid w:val="00CE7775"/>
+    <w:rsid w:val="00E17775"/>
   </w:style>
   <w:style w:type="character" w:customStyle="1" w:styleId="Heading1Char">
     <w:name w:val="Heading 1 Char"/>
     <w:aliases w:val="Pocket Char"/>
     <w:basedOn w:val="DefaultParagraphFont"/>
     <w:link w:val="Heading1"/>
-    <w:rsid w:val="00CE7775"/>
+    <w:rsid w:val="00E17775"/>
     <w:rPr>
       <w:rFonts w:ascii="Calibri" w:eastAsiaTheme="majorEastAsia" w:hAnsi="Calibri" w:cstheme="majorBidi"/>
       <w:b/>
@@ -2924,7 +4217,7 @@
     <w:basedOn w:val="DefaultParagraphFont"/>
     <w:link w:val="Heading2"/>
     <w:uiPriority w:val="1"/>
-    <w:rsid w:val="00CE7775"/>
+    <w:rsid w:val="00E17775"/>
     <w:rPr>
       <w:rFonts w:ascii="Calibri" w:eastAsiaTheme="majorEastAsia" w:hAnsi="Calibri" w:cstheme="majorBidi"/>
       <w:b/>
@@ -2939,7 +4232,7 @@
     <w:basedOn w:val="DefaultParagraphFont"/>
     <w:link w:val="Heading3"/>
     <w:uiPriority w:val="2"/>
-    <w:rsid w:val="00CE7775"/>
+    <w:rsid w:val="00E17775"/>
     <w:rPr>
       <w:rFonts w:ascii="Calibri" w:eastAsiaTheme="majorEastAsia" w:hAnsi="Calibri" w:cstheme="majorBidi"/>
       <w:b/>
@@ -2954,7 +4247,7 @@
     <w:basedOn w:val="DefaultParagraphFont"/>
     <w:link w:val="Heading4"/>
     <w:uiPriority w:val="3"/>
-    <w:rsid w:val="00CE7775"/>
+    <w:rsid w:val="00E17775"/>
     <w:rPr>
       <w:rFonts w:ascii="Calibri" w:eastAsiaTheme="majorEastAsia" w:hAnsi="Calibri" w:cstheme="majorBidi"/>
       <w:b/>
@@ -2967,7 +4260,7 @@
     <w:basedOn w:val="DefaultParagraphFont"/>
     <w:uiPriority w:val="7"/>
     <w:qFormat/>
-    <w:rsid w:val="00CE7775"/>
+    <w:rsid w:val="00E17775"/>
     <w:rPr>
       <w:rFonts w:ascii="Calibri" w:hAnsi="Calibri" w:cs="Calibri"/>
       <w:b/>
@@ -2984,7 +4277,7 @@
     <w:basedOn w:val="DefaultParagraphFont"/>
     <w:uiPriority w:val="5"/>
     <w:qFormat/>
-    <w:rsid w:val="00CE7775"/>
+    <w:rsid w:val="00E17775"/>
     <w:rPr>
       <w:b/>
       <w:bCs/>
@@ -2998,7 +4291,7 @@
     <w:basedOn w:val="DefaultParagraphFont"/>
     <w:uiPriority w:val="6"/>
     <w:qFormat/>
-    <w:rsid w:val="00CE7775"/>
+    <w:rsid w:val="00E17775"/>
     <w:rPr>
       <w:b w:val="0"/>
       <w:sz w:val="22"/>
@@ -3011,7 +4304,7 @@
     <w:uiPriority w:val="99"/>
     <w:semiHidden/>
     <w:unhideWhenUsed/>
-    <w:rsid w:val="00CE7775"/>
+    <w:rsid w:val="00E17775"/>
     <w:rPr>
       <w:color w:val="auto"/>
       <w:u w:val="none"/>
@@ -3023,7 +4316,7 @@
     <w:uiPriority w:val="99"/>
     <w:semiHidden/>
     <w:unhideWhenUsed/>
-    <w:rsid w:val="00CE7775"/>
+    <w:rsid w:val="00E17775"/>
     <w:rPr>
       <w:color w:val="auto"/>
       <w:u w:val="none"/>
@@ -3308,7 +4601,7 @@
 </file>
 
 <file path=customXml/itemProps1.xml><?xml version="1.0" encoding="utf-8"?>
-<ds:datastoreItem xmlns:ds="http://schemas.openxmlformats.org/officeDocument/2006/customXml" ds:itemID="{C20B0F75-D449-4AD9-93A4-F74CC8DC38E9}">
+<ds:datastoreItem xmlns:ds="http://schemas.openxmlformats.org/officeDocument/2006/customXml" ds:itemID="{33B88D19-08E9-482F-99E9-31028C2CA1A7}">
   <ds:schemaRefs>
     <ds:schemaRef ds:uri="http://schemas.openxmlformats.org/officeDocument/2006/bibliography"/>
   </ds:schemaRefs>

</xml_diff>